<commit_message>
Updated planner and started assignments
</commit_message>
<xml_diff>
--- a/term_1/ENGL 433/Engl 433 Essay 1.docx
+++ b/term_1/ENGL 433/Engl 433 Essay 1.docx
@@ -1,6 +1,6 @@
 
 <file path=word/document.xml><?xml version="1.0" encoding="utf-8"?>
-<w:document xmlns:ve="http://schemas.openxmlformats.org/markup-compatibility/2006" xmlns:o="urn:schemas-microsoft-com:office:office" xmlns:r="http://schemas.openxmlformats.org/officeDocument/2006/relationships" xmlns:m="http://schemas.openxmlformats.org/officeDocument/2006/math" xmlns:v="urn:schemas-microsoft-com:vml" xmlns:wp="http://schemas.openxmlformats.org/drawingml/2006/wordprocessingDrawing" xmlns:w10="urn:schemas-microsoft-com:office:word" xmlns:w="http://schemas.openxmlformats.org/wordprocessingml/2006/main" xmlns:wne="http://schemas.microsoft.com/office/word/2006/wordml">
+<w:document xmlns:wpc="http://schemas.microsoft.com/office/word/2010/wordprocessingCanvas" xmlns:cx="http://schemas.microsoft.com/office/drawing/2014/chartex" xmlns:cx1="http://schemas.microsoft.com/office/drawing/2015/9/8/chartex" xmlns:cx2="http://schemas.microsoft.com/office/drawing/2015/10/21/chartex" xmlns:cx3="http://schemas.microsoft.com/office/drawing/2016/5/9/chartex" xmlns:cx4="http://schemas.microsoft.com/office/drawing/2016/5/10/chartex" xmlns:cx5="http://schemas.microsoft.com/office/drawing/2016/5/11/chartex" xmlns:cx6="http://schemas.microsoft.com/office/drawing/2016/5/12/chartex" xmlns:cx7="http://schemas.microsoft.com/office/drawing/2016/5/13/chartex" xmlns:cx8="http://schemas.microsoft.com/office/drawing/2016/5/14/chartex" xmlns:mc="http://schemas.openxmlformats.org/markup-compatibility/2006" xmlns:aink="http://schemas.microsoft.com/office/drawing/2016/ink" xmlns:am3d="http://schemas.microsoft.com/office/drawing/2017/model3d" xmlns:o="urn:schemas-microsoft-com:office:office" xmlns:r="http://schemas.openxmlformats.org/officeDocument/2006/relationships" xmlns:m="http://schemas.openxmlformats.org/officeDocument/2006/math" xmlns:v="urn:schemas-microsoft-com:vml" xmlns:wp14="http://schemas.microsoft.com/office/word/2010/wordprocessingDrawing" xmlns:wp="http://schemas.openxmlformats.org/drawingml/2006/wordprocessingDrawing" xmlns:w10="urn:schemas-microsoft-com:office:word" xmlns:w="http://schemas.openxmlformats.org/wordprocessingml/2006/main" xmlns:w14="http://schemas.microsoft.com/office/word/2010/wordml" xmlns:w15="http://schemas.microsoft.com/office/word/2012/wordml" xmlns:w16cex="http://schemas.microsoft.com/office/word/2018/wordml/cex" xmlns:w16cid="http://schemas.microsoft.com/office/word/2016/wordml/cid" xmlns:w16="http://schemas.microsoft.com/office/word/2018/wordml" xmlns:w16sdtdh="http://schemas.microsoft.com/office/word/2020/wordml/sdtdatahash" xmlns:w16se="http://schemas.microsoft.com/office/word/2015/wordml/symex" xmlns:wpg="http://schemas.microsoft.com/office/word/2010/wordprocessingGroup" xmlns:wpi="http://schemas.microsoft.com/office/word/2010/wordprocessingInk" xmlns:wne="http://schemas.microsoft.com/office/word/2006/wordml" xmlns:wps="http://schemas.microsoft.com/office/word/2010/wordprocessingShape" mc:Ignorable="w14 w15 w16se w16cid w16 w16cex w16sdtdh wp14">
   <w:body>
     <w:p>
       <w:pPr>
@@ -166,10 +166,21 @@
           <w:sz w:val="28"/>
           <w:szCs w:val="28"/>
         </w:rPr>
-        <w:t>Write a formal</w:t>
-      </w:r>
-      <w:r>
-        <w:rPr>
+        <w:t xml:space="preserve">Write a </w:t>
+      </w:r>
+      <w:r>
+        <w:rPr>
+          <w:b/>
+          <w:bCs/>
+          <w:sz w:val="28"/>
+          <w:szCs w:val="28"/>
+        </w:rPr>
+        <w:t>formal</w:t>
+      </w:r>
+      <w:r>
+        <w:rPr>
+          <w:b/>
+          <w:bCs/>
           <w:sz w:val="28"/>
           <w:szCs w:val="28"/>
         </w:rPr>
@@ -177,6 +188,8 @@
       </w:r>
       <w:r>
         <w:rPr>
+          <w:b/>
+          <w:bCs/>
           <w:sz w:val="28"/>
           <w:szCs w:val="28"/>
         </w:rPr>
@@ -184,6 +197,8 @@
       </w:r>
       <w:r>
         <w:rPr>
+          <w:b/>
+          <w:bCs/>
           <w:sz w:val="28"/>
           <w:szCs w:val="28"/>
         </w:rPr>
@@ -191,6 +206,8 @@
       </w:r>
       <w:r>
         <w:rPr>
+          <w:b/>
+          <w:bCs/>
           <w:sz w:val="28"/>
           <w:szCs w:val="28"/>
         </w:rPr>
@@ -198,6 +215,8 @@
       </w:r>
       <w:r>
         <w:rPr>
+          <w:b/>
+          <w:bCs/>
           <w:sz w:val="28"/>
           <w:szCs w:val="28"/>
         </w:rPr>
@@ -243,10 +262,21 @@
           <w:sz w:val="28"/>
           <w:szCs w:val="28"/>
         </w:rPr>
-        <w:t>Keep paragraphs to at least five</w:t>
-      </w:r>
-      <w:r>
-        <w:rPr>
+        <w:t xml:space="preserve">Keep </w:t>
+      </w:r>
+      <w:r>
+        <w:rPr>
+          <w:b/>
+          <w:bCs/>
+          <w:sz w:val="28"/>
+          <w:szCs w:val="28"/>
+        </w:rPr>
+        <w:t>paragraphs to at least five</w:t>
+      </w:r>
+      <w:r>
+        <w:rPr>
+          <w:b/>
+          <w:bCs/>
           <w:sz w:val="28"/>
           <w:szCs w:val="28"/>
         </w:rPr>
@@ -254,6 +284,8 @@
       </w:r>
       <w:r>
         <w:rPr>
+          <w:b/>
+          <w:bCs/>
           <w:sz w:val="28"/>
           <w:szCs w:val="28"/>
         </w:rPr>
@@ -261,6 +293,8 @@
       </w:r>
       <w:r>
         <w:rPr>
+          <w:b/>
+          <w:bCs/>
           <w:sz w:val="28"/>
           <w:szCs w:val="28"/>
         </w:rPr>
@@ -268,6 +302,8 @@
       </w:r>
       <w:r>
         <w:rPr>
+          <w:b/>
+          <w:bCs/>
           <w:sz w:val="28"/>
           <w:szCs w:val="28"/>
         </w:rPr>
@@ -275,6 +311,8 @@
       </w:r>
       <w:r>
         <w:rPr>
+          <w:b/>
+          <w:bCs/>
           <w:sz w:val="28"/>
           <w:szCs w:val="28"/>
         </w:rPr>
@@ -282,33 +320,26 @@
       </w:r>
       <w:r>
         <w:rPr>
-          <w:sz w:val="28"/>
-          <w:szCs w:val="28"/>
-        </w:rPr>
-        <w:t>. Give your essay an effectiv</w:t>
-      </w:r>
-      <w:r>
-        <w:rPr>
-          <w:sz w:val="28"/>
-          <w:szCs w:val="28"/>
-        </w:rPr>
-        <w:t>e title (</w:t>
-      </w:r>
-      <w:proofErr w:type="spellStart"/>
-      <w:r>
-        <w:rPr>
-          <w:sz w:val="28"/>
-          <w:szCs w:val="28"/>
-        </w:rPr>
-        <w:t>i</w:t>
-      </w:r>
-      <w:proofErr w:type="spellEnd"/>
-      <w:r>
-        <w:rPr>
-          <w:sz w:val="28"/>
-          <w:szCs w:val="28"/>
-        </w:rPr>
-        <w:t>. e., An Analysis of Reconciliation</w:t>
+          <w:b/>
+          <w:bCs/>
+          <w:sz w:val="28"/>
+          <w:szCs w:val="28"/>
+        </w:rPr>
+        <w:t>.</w:t>
+      </w:r>
+      <w:r>
+        <w:rPr>
+          <w:sz w:val="28"/>
+          <w:szCs w:val="28"/>
+        </w:rPr>
+        <w:t xml:space="preserve"> Give your essay an effectiv</w:t>
+      </w:r>
+      <w:r>
+        <w:rPr>
+          <w:sz w:val="28"/>
+          <w:szCs w:val="28"/>
+        </w:rPr>
+        <w:t>e title (i. e., An Analysis of Reconciliation</w:t>
       </w:r>
       <w:r>
         <w:rPr>
@@ -469,6 +500,8 @@
       </w:r>
       <w:r>
         <w:rPr>
+          <w:b/>
+          <w:bCs/>
           <w:sz w:val="28"/>
           <w:szCs w:val="28"/>
         </w:rPr>
@@ -476,6 +509,8 @@
       </w:r>
       <w:r>
         <w:rPr>
+          <w:b/>
+          <w:bCs/>
           <w:sz w:val="28"/>
           <w:szCs w:val="28"/>
         </w:rPr>
@@ -483,10 +518,19 @@
       </w:r>
       <w:r>
         <w:rPr>
-          <w:sz w:val="28"/>
-          <w:szCs w:val="28"/>
-        </w:rPr>
-        <w:t>essay as it relates to the topic; the quality of the essay’s explication of</w:t>
+          <w:b/>
+          <w:bCs/>
+          <w:sz w:val="28"/>
+          <w:szCs w:val="28"/>
+        </w:rPr>
+        <w:t>essay</w:t>
+      </w:r>
+      <w:r>
+        <w:rPr>
+          <w:sz w:val="28"/>
+          <w:szCs w:val="28"/>
+        </w:rPr>
+        <w:t xml:space="preserve"> as it relates to the topic; the quality of the essay’s explication of</w:t>
       </w:r>
       <w:r>
         <w:rPr>
@@ -599,23 +643,7 @@
           <w:sz w:val="28"/>
           <w:szCs w:val="28"/>
         </w:rPr>
-        <w:t xml:space="preserve"> resembles but also differs from our present </w:t>
-      </w:r>
-      <w:proofErr w:type="spellStart"/>
-      <w:r>
-        <w:rPr>
-          <w:sz w:val="28"/>
-          <w:szCs w:val="28"/>
-        </w:rPr>
-        <w:t>Covid</w:t>
-      </w:r>
-      <w:proofErr w:type="spellEnd"/>
-      <w:r>
-        <w:rPr>
-          <w:sz w:val="28"/>
-          <w:szCs w:val="28"/>
-        </w:rPr>
-        <w:t xml:space="preserve"> 19 pandemic. Keep in mind that the focus of your essay must be a close examination of Defoe’s text and your paper requires a clear overall structure or organization. Consider, for example, the scope, causes, myths and rumors, modes of transmission (such as asymptomatic), role of quack medicines and fake advice, state of medical knowledge, advice for self-preservation and for the next plague, and effects of the disease on marginalized communities. Relate your examination to a larger point or theme about the novel as a whole.</w:t>
+        <w:t xml:space="preserve"> resembles but also differs from our present Covid 19 pandemic. Keep in mind that the focus of your essay must be a close examination of Defoe’s text and your paper requires a clear overall structure or organization. Consider, for example, the scope, causes, myths and rumors, modes of transmission (such as asymptomatic), role of quack medicines and fake advice, state of medical knowledge, advice for self-preservation and for the next plague, and effects of the disease on marginalized communities. Relate your examination to a larger point or theme about the novel as a whole.</w:t>
       </w:r>
     </w:p>
     <w:p>
@@ -759,7 +787,6 @@
         </w:rPr>
         <w:t xml:space="preserve"> (Part 1), </w:t>
       </w:r>
-      <w:proofErr w:type="spellStart"/>
       <w:r>
         <w:rPr>
           <w:i/>
@@ -768,7 +795,6 @@
         </w:rPr>
         <w:t>Oroonoko</w:t>
       </w:r>
-      <w:proofErr w:type="spellEnd"/>
       <w:r>
         <w:rPr>
           <w:sz w:val="28"/>
@@ -806,7 +832,6 @@
         </w:rPr>
         <w:t xml:space="preserve">, the use of exotic tropes for the seraglio and Surinam in </w:t>
       </w:r>
-      <w:proofErr w:type="spellStart"/>
       <w:r>
         <w:rPr>
           <w:i/>
@@ -815,7 +840,6 @@
         </w:rPr>
         <w:t>Oroonoko</w:t>
       </w:r>
-      <w:proofErr w:type="spellEnd"/>
       <w:r>
         <w:rPr>
           <w:sz w:val="28"/>
@@ -855,8 +879,8 @@
 </file>
 
 <file path=word/numbering.xml><?xml version="1.0" encoding="utf-8"?>
-<w:numbering xmlns:ve="http://schemas.openxmlformats.org/markup-compatibility/2006" xmlns:o="urn:schemas-microsoft-com:office:office" xmlns:r="http://schemas.openxmlformats.org/officeDocument/2006/relationships" xmlns:m="http://schemas.openxmlformats.org/officeDocument/2006/math" xmlns:v="urn:schemas-microsoft-com:vml" xmlns:wp="http://schemas.openxmlformats.org/drawingml/2006/wordprocessingDrawing" xmlns:w10="urn:schemas-microsoft-com:office:word" xmlns:w="http://schemas.openxmlformats.org/wordprocessingml/2006/main" xmlns:wne="http://schemas.microsoft.com/office/word/2006/wordml">
-  <w:abstractNum w:abstractNumId="0">
+<w:numbering xmlns:wpc="http://schemas.microsoft.com/office/word/2010/wordprocessingCanvas" xmlns:cx="http://schemas.microsoft.com/office/drawing/2014/chartex" xmlns:cx1="http://schemas.microsoft.com/office/drawing/2015/9/8/chartex" xmlns:cx2="http://schemas.microsoft.com/office/drawing/2015/10/21/chartex" xmlns:cx3="http://schemas.microsoft.com/office/drawing/2016/5/9/chartex" xmlns:cx4="http://schemas.microsoft.com/office/drawing/2016/5/10/chartex" xmlns:cx5="http://schemas.microsoft.com/office/drawing/2016/5/11/chartex" xmlns:cx6="http://schemas.microsoft.com/office/drawing/2016/5/12/chartex" xmlns:cx7="http://schemas.microsoft.com/office/drawing/2016/5/13/chartex" xmlns:cx8="http://schemas.microsoft.com/office/drawing/2016/5/14/chartex" xmlns:mc="http://schemas.openxmlformats.org/markup-compatibility/2006" xmlns:aink="http://schemas.microsoft.com/office/drawing/2016/ink" xmlns:am3d="http://schemas.microsoft.com/office/drawing/2017/model3d" xmlns:o="urn:schemas-microsoft-com:office:office" xmlns:r="http://schemas.openxmlformats.org/officeDocument/2006/relationships" xmlns:m="http://schemas.openxmlformats.org/officeDocument/2006/math" xmlns:v="urn:schemas-microsoft-com:vml" xmlns:wp14="http://schemas.microsoft.com/office/word/2010/wordprocessingDrawing" xmlns:wp="http://schemas.openxmlformats.org/drawingml/2006/wordprocessingDrawing" xmlns:w10="urn:schemas-microsoft-com:office:word" xmlns:w="http://schemas.openxmlformats.org/wordprocessingml/2006/main" xmlns:w14="http://schemas.microsoft.com/office/word/2010/wordml" xmlns:w15="http://schemas.microsoft.com/office/word/2012/wordml" xmlns:w16cex="http://schemas.microsoft.com/office/word/2018/wordml/cex" xmlns:w16cid="http://schemas.microsoft.com/office/word/2016/wordml/cid" xmlns:w16="http://schemas.microsoft.com/office/word/2018/wordml" xmlns:w16sdtdh="http://schemas.microsoft.com/office/word/2020/wordml/sdtdatahash" xmlns:w16se="http://schemas.microsoft.com/office/word/2015/wordml/symex" xmlns:wpg="http://schemas.microsoft.com/office/word/2010/wordprocessingGroup" xmlns:wpi="http://schemas.microsoft.com/office/word/2010/wordprocessingInk" xmlns:wne="http://schemas.microsoft.com/office/word/2006/wordml" xmlns:wps="http://schemas.microsoft.com/office/word/2010/wordprocessingShape" mc:Ignorable="w14 w15 w16se w16cid w16 w16cex w16sdtdh wp14">
+  <w:abstractNum w:abstractNumId="0" w15:restartNumberingAfterBreak="0">
     <w:nsid w:val="06BF0776"/>
     <w:multiLevelType w:val="hybridMultilevel"/>
     <w:tmpl w:val="9342E106"/>
@@ -945,7 +969,7 @@
       </w:pPr>
     </w:lvl>
   </w:abstractNum>
-  <w:abstractNum w:abstractNumId="1">
+  <w:abstractNum w:abstractNumId="1" w15:restartNumberingAfterBreak="0">
     <w:nsid w:val="3C7B6F41"/>
     <w:multiLevelType w:val="hybridMultilevel"/>
     <w:tmpl w:val="CBF4CA12"/>
@@ -1044,155 +1068,393 @@
 </file>
 
 <file path=word/styles.xml><?xml version="1.0" encoding="utf-8"?>
-<w:styles xmlns:r="http://schemas.openxmlformats.org/officeDocument/2006/relationships" xmlns:w="http://schemas.openxmlformats.org/wordprocessingml/2006/main">
+<w:styles xmlns:mc="http://schemas.openxmlformats.org/markup-compatibility/2006" xmlns:r="http://schemas.openxmlformats.org/officeDocument/2006/relationships" xmlns:w="http://schemas.openxmlformats.org/wordprocessingml/2006/main" xmlns:w14="http://schemas.microsoft.com/office/word/2010/wordml" xmlns:w15="http://schemas.microsoft.com/office/word/2012/wordml" xmlns:w16cex="http://schemas.microsoft.com/office/word/2018/wordml/cex" xmlns:w16cid="http://schemas.microsoft.com/office/word/2016/wordml/cid" xmlns:w16="http://schemas.microsoft.com/office/word/2018/wordml" xmlns:w16sdtdh="http://schemas.microsoft.com/office/word/2020/wordml/sdtdatahash" xmlns:w16se="http://schemas.microsoft.com/office/word/2015/wordml/symex" mc:Ignorable="w14 w15 w16se w16cid w16 w16cex w16sdtdh">
   <w:docDefaults>
     <w:rPrDefault>
       <w:rPr>
         <w:rFonts w:ascii="Calibri" w:eastAsia="Times New Roman" w:hAnsi="Calibri" w:cs="Times New Roman"/>
-        <w:lang w:val="en-CA" w:eastAsia="en-CA" w:bidi="ar-SA"/>
+        <w:lang w:val="en-US" w:eastAsia="en-US" w:bidi="ar-SA"/>
       </w:rPr>
     </w:rPrDefault>
     <w:pPrDefault/>
   </w:docDefaults>
-  <w:latentStyles w:defLockedState="0" w:defUIPriority="99" w:defSemiHidden="1" w:defUnhideWhenUsed="1" w:defQFormat="0" w:count="267">
-    <w:lsdException w:name="Normal" w:semiHidden="0" w:uiPriority="0" w:unhideWhenUsed="0" w:qFormat="1"/>
-    <w:lsdException w:name="heading 1" w:semiHidden="0" w:uiPriority="9" w:unhideWhenUsed="0" w:qFormat="1"/>
-    <w:lsdException w:name="heading 2" w:uiPriority="9" w:qFormat="1"/>
-    <w:lsdException w:name="heading 3" w:uiPriority="9" w:qFormat="1"/>
-    <w:lsdException w:name="heading 4" w:uiPriority="9" w:qFormat="1"/>
-    <w:lsdException w:name="heading 5" w:uiPriority="9" w:qFormat="1"/>
-    <w:lsdException w:name="heading 6" w:uiPriority="9" w:qFormat="1"/>
-    <w:lsdException w:name="heading 7" w:uiPriority="9" w:qFormat="1"/>
-    <w:lsdException w:name="heading 8" w:uiPriority="9" w:qFormat="1"/>
-    <w:lsdException w:name="heading 9" w:uiPriority="9" w:qFormat="1"/>
-    <w:lsdException w:name="toc 1" w:uiPriority="39"/>
-    <w:lsdException w:name="toc 2" w:uiPriority="39"/>
-    <w:lsdException w:name="toc 3" w:uiPriority="39"/>
-    <w:lsdException w:name="toc 4" w:uiPriority="39"/>
-    <w:lsdException w:name="toc 5" w:uiPriority="39"/>
-    <w:lsdException w:name="toc 6" w:uiPriority="39"/>
-    <w:lsdException w:name="toc 7" w:uiPriority="39"/>
-    <w:lsdException w:name="toc 8" w:uiPriority="39"/>
-    <w:lsdException w:name="toc 9" w:uiPriority="39"/>
-    <w:lsdException w:name="caption" w:uiPriority="35" w:qFormat="1"/>
-    <w:lsdException w:name="footnote reference" w:unhideWhenUsed="0"/>
-    <w:lsdException w:name="Title" w:semiHidden="0" w:uiPriority="10" w:unhideWhenUsed="0" w:qFormat="1"/>
-    <w:lsdException w:name="Default Paragraph Font" w:uiPriority="1"/>
-    <w:lsdException w:name="Subtitle" w:semiHidden="0" w:uiPriority="11" w:unhideWhenUsed="0" w:qFormat="1"/>
-    <w:lsdException w:name="Strong" w:semiHidden="0" w:uiPriority="22" w:unhideWhenUsed="0" w:qFormat="1"/>
-    <w:lsdException w:name="Emphasis" w:semiHidden="0" w:uiPriority="20" w:unhideWhenUsed="0" w:qFormat="1"/>
-    <w:lsdException w:name="Table Grid" w:semiHidden="0" w:uiPriority="59" w:unhideWhenUsed="0"/>
-    <w:lsdException w:name="Placeholder Text" w:unhideWhenUsed="0"/>
-    <w:lsdException w:name="No Spacing" w:semiHidden="0" w:uiPriority="1" w:unhideWhenUsed="0" w:qFormat="1"/>
-    <w:lsdException w:name="Light Shading" w:semiHidden="0" w:uiPriority="60" w:unhideWhenUsed="0"/>
-    <w:lsdException w:name="Light List" w:semiHidden="0" w:uiPriority="61" w:unhideWhenUsed="0"/>
-    <w:lsdException w:name="Light Grid" w:semiHidden="0" w:uiPriority="62" w:unhideWhenUsed="0"/>
-    <w:lsdException w:name="Medium Shading 1" w:semiHidden="0" w:uiPriority="63" w:unhideWhenUsed="0"/>
-    <w:lsdException w:name="Medium Shading 2" w:semiHidden="0" w:uiPriority="64" w:unhideWhenUsed="0"/>
-    <w:lsdException w:name="Medium List 1" w:semiHidden="0" w:uiPriority="65" w:unhideWhenUsed="0"/>
-    <w:lsdException w:name="Medium List 2" w:semiHidden="0" w:uiPriority="66" w:unhideWhenUsed="0"/>
-    <w:lsdException w:name="Medium Grid 1" w:semiHidden="0" w:uiPriority="67" w:unhideWhenUsed="0"/>
-    <w:lsdException w:name="Medium Grid 2" w:semiHidden="0" w:uiPriority="68" w:unhideWhenUsed="0"/>
-    <w:lsdException w:name="Medium Grid 3" w:semiHidden="0" w:uiPriority="69" w:unhideWhenUsed="0"/>
-    <w:lsdException w:name="Dark List" w:semiHidden="0" w:uiPriority="70" w:unhideWhenUsed="0"/>
-    <w:lsdException w:name="Colorful Shading" w:semiHidden="0" w:uiPriority="71" w:unhideWhenUsed="0"/>
-    <w:lsdException w:name="Colorful List" w:semiHidden="0" w:uiPriority="72" w:unhideWhenUsed="0"/>
-    <w:lsdException w:name="Colorful Grid" w:semiHidden="0" w:uiPriority="73" w:unhideWhenUsed="0"/>
-    <w:lsdException w:name="Light Shading Accent 1" w:semiHidden="0" w:uiPriority="60" w:unhideWhenUsed="0"/>
-    <w:lsdException w:name="Light List Accent 1" w:semiHidden="0" w:uiPriority="61" w:unhideWhenUsed="0"/>
-    <w:lsdException w:name="Light Grid Accent 1" w:semiHidden="0" w:uiPriority="62" w:unhideWhenUsed="0"/>
-    <w:lsdException w:name="Medium Shading 1 Accent 1" w:semiHidden="0" w:uiPriority="63" w:unhideWhenUsed="0"/>
-    <w:lsdException w:name="Medium Shading 2 Accent 1" w:semiHidden="0" w:uiPriority="64" w:unhideWhenUsed="0"/>
-    <w:lsdException w:name="Medium List 1 Accent 1" w:semiHidden="0" w:uiPriority="65" w:unhideWhenUsed="0"/>
-    <w:lsdException w:name="Revision" w:unhideWhenUsed="0"/>
-    <w:lsdException w:name="List Paragraph" w:semiHidden="0" w:uiPriority="34" w:unhideWhenUsed="0" w:qFormat="1"/>
-    <w:lsdException w:name="Quote" w:semiHidden="0" w:uiPriority="29" w:unhideWhenUsed="0" w:qFormat="1"/>
-    <w:lsdException w:name="Intense Quote" w:semiHidden="0" w:uiPriority="30" w:unhideWhenUsed="0" w:qFormat="1"/>
-    <w:lsdException w:name="Medium List 2 Accent 1" w:semiHidden="0" w:uiPriority="66" w:unhideWhenUsed="0"/>
-    <w:lsdException w:name="Medium Grid 1 Accent 1" w:semiHidden="0" w:uiPriority="67" w:unhideWhenUsed="0"/>
-    <w:lsdException w:name="Medium Grid 2 Accent 1" w:semiHidden="0" w:uiPriority="68" w:unhideWhenUsed="0"/>
-    <w:lsdException w:name="Medium Grid 3 Accent 1" w:semiHidden="0" w:uiPriority="69" w:unhideWhenUsed="0"/>
-    <w:lsdException w:name="Dark List Accent 1" w:semiHidden="0" w:uiPriority="70" w:unhideWhenUsed="0"/>
-    <w:lsdException w:name="Colorful Shading Accent 1" w:semiHidden="0" w:uiPriority="71" w:unhideWhenUsed="0"/>
-    <w:lsdException w:name="Colorful List Accent 1" w:semiHidden="0" w:uiPriority="72" w:unhideWhenUsed="0"/>
-    <w:lsdException w:name="Colorful Grid Accent 1" w:semiHidden="0" w:uiPriority="73" w:unhideWhenUsed="0"/>
-    <w:lsdException w:name="Light Shading Accent 2" w:semiHidden="0" w:uiPriority="60" w:unhideWhenUsed="0"/>
-    <w:lsdException w:name="Light List Accent 2" w:semiHidden="0" w:uiPriority="61" w:unhideWhenUsed="0"/>
-    <w:lsdException w:name="Light Grid Accent 2" w:semiHidden="0" w:uiPriority="62" w:unhideWhenUsed="0"/>
-    <w:lsdException w:name="Medium Shading 1 Accent 2" w:semiHidden="0" w:uiPriority="63" w:unhideWhenUsed="0"/>
-    <w:lsdException w:name="Medium Shading 2 Accent 2" w:semiHidden="0" w:uiPriority="64" w:unhideWhenUsed="0"/>
-    <w:lsdException w:name="Medium List 1 Accent 2" w:semiHidden="0" w:uiPriority="65" w:unhideWhenUsed="0"/>
-    <w:lsdException w:name="Medium List 2 Accent 2" w:semiHidden="0" w:uiPriority="66" w:unhideWhenUsed="0"/>
-    <w:lsdException w:name="Medium Grid 1 Accent 2" w:semiHidden="0" w:uiPriority="67" w:unhideWhenUsed="0"/>
-    <w:lsdException w:name="Medium Grid 2 Accent 2" w:semiHidden="0" w:uiPriority="68" w:unhideWhenUsed="0"/>
-    <w:lsdException w:name="Medium Grid 3 Accent 2" w:semiHidden="0" w:uiPriority="69" w:unhideWhenUsed="0"/>
-    <w:lsdException w:name="Dark List Accent 2" w:semiHidden="0" w:uiPriority="70" w:unhideWhenUsed="0"/>
-    <w:lsdException w:name="Colorful Shading Accent 2" w:semiHidden="0" w:uiPriority="71" w:unhideWhenUsed="0"/>
-    <w:lsdException w:name="Colorful List Accent 2" w:semiHidden="0" w:uiPriority="72" w:unhideWhenUsed="0"/>
-    <w:lsdException w:name="Colorful Grid Accent 2" w:semiHidden="0" w:uiPriority="73" w:unhideWhenUsed="0"/>
-    <w:lsdException w:name="Light Shading Accent 3" w:semiHidden="0" w:uiPriority="60" w:unhideWhenUsed="0"/>
-    <w:lsdException w:name="Light List Accent 3" w:semiHidden="0" w:uiPriority="61" w:unhideWhenUsed="0"/>
-    <w:lsdException w:name="Light Grid Accent 3" w:semiHidden="0" w:uiPriority="62" w:unhideWhenUsed="0"/>
-    <w:lsdException w:name="Medium Shading 1 Accent 3" w:semiHidden="0" w:uiPriority="63" w:unhideWhenUsed="0"/>
-    <w:lsdException w:name="Medium Shading 2 Accent 3" w:semiHidden="0" w:uiPriority="64" w:unhideWhenUsed="0"/>
-    <w:lsdException w:name="Medium List 1 Accent 3" w:semiHidden="0" w:uiPriority="65" w:unhideWhenUsed="0"/>
-    <w:lsdException w:name="Medium List 2 Accent 3" w:semiHidden="0" w:uiPriority="66" w:unhideWhenUsed="0"/>
-    <w:lsdException w:name="Medium Grid 1 Accent 3" w:semiHidden="0" w:uiPriority="67" w:unhideWhenUsed="0"/>
-    <w:lsdException w:name="Medium Grid 2 Accent 3" w:semiHidden="0" w:uiPriority="68" w:unhideWhenUsed="0"/>
-    <w:lsdException w:name="Medium Grid 3 Accent 3" w:semiHidden="0" w:uiPriority="69" w:unhideWhenUsed="0"/>
-    <w:lsdException w:name="Dark List Accent 3" w:semiHidden="0" w:uiPriority="70" w:unhideWhenUsed="0"/>
-    <w:lsdException w:name="Colorful Shading Accent 3" w:semiHidden="0" w:uiPriority="71" w:unhideWhenUsed="0"/>
-    <w:lsdException w:name="Colorful List Accent 3" w:semiHidden="0" w:uiPriority="72" w:unhideWhenUsed="0"/>
-    <w:lsdException w:name="Colorful Grid Accent 3" w:semiHidden="0" w:uiPriority="73" w:unhideWhenUsed="0"/>
-    <w:lsdException w:name="Light Shading Accent 4" w:semiHidden="0" w:uiPriority="60" w:unhideWhenUsed="0"/>
-    <w:lsdException w:name="Light List Accent 4" w:semiHidden="0" w:uiPriority="61" w:unhideWhenUsed="0"/>
-    <w:lsdException w:name="Light Grid Accent 4" w:semiHidden="0" w:uiPriority="62" w:unhideWhenUsed="0"/>
-    <w:lsdException w:name="Medium Shading 1 Accent 4" w:semiHidden="0" w:uiPriority="63" w:unhideWhenUsed="0"/>
-    <w:lsdException w:name="Medium Shading 2 Accent 4" w:semiHidden="0" w:uiPriority="64" w:unhideWhenUsed="0"/>
-    <w:lsdException w:name="Medium List 1 Accent 4" w:semiHidden="0" w:uiPriority="65" w:unhideWhenUsed="0"/>
-    <w:lsdException w:name="Medium List 2 Accent 4" w:semiHidden="0" w:uiPriority="66" w:unhideWhenUsed="0"/>
-    <w:lsdException w:name="Medium Grid 1 Accent 4" w:semiHidden="0" w:uiPriority="67" w:unhideWhenUsed="0"/>
-    <w:lsdException w:name="Medium Grid 2 Accent 4" w:semiHidden="0" w:uiPriority="68" w:unhideWhenUsed="0"/>
-    <w:lsdException w:name="Medium Grid 3 Accent 4" w:semiHidden="0" w:uiPriority="69" w:unhideWhenUsed="0"/>
-    <w:lsdException w:name="Dark List Accent 4" w:semiHidden="0" w:uiPriority="70" w:unhideWhenUsed="0"/>
-    <w:lsdException w:name="Colorful Shading Accent 4" w:semiHidden="0" w:uiPriority="71" w:unhideWhenUsed="0"/>
-    <w:lsdException w:name="Colorful List Accent 4" w:semiHidden="0" w:uiPriority="72" w:unhideWhenUsed="0"/>
-    <w:lsdException w:name="Colorful Grid Accent 4" w:semiHidden="0" w:uiPriority="73" w:unhideWhenUsed="0"/>
-    <w:lsdException w:name="Light Shading Accent 5" w:semiHidden="0" w:uiPriority="60" w:unhideWhenUsed="0"/>
-    <w:lsdException w:name="Light List Accent 5" w:semiHidden="0" w:uiPriority="61" w:unhideWhenUsed="0"/>
-    <w:lsdException w:name="Light Grid Accent 5" w:semiHidden="0" w:uiPriority="62" w:unhideWhenUsed="0"/>
-    <w:lsdException w:name="Medium Shading 1 Accent 5" w:semiHidden="0" w:uiPriority="63" w:unhideWhenUsed="0"/>
-    <w:lsdException w:name="Medium Shading 2 Accent 5" w:semiHidden="0" w:uiPriority="64" w:unhideWhenUsed="0"/>
-    <w:lsdException w:name="Medium List 1 Accent 5" w:semiHidden="0" w:uiPriority="65" w:unhideWhenUsed="0"/>
-    <w:lsdException w:name="Medium List 2 Accent 5" w:semiHidden="0" w:uiPriority="66" w:unhideWhenUsed="0"/>
-    <w:lsdException w:name="Medium Grid 1 Accent 5" w:semiHidden="0" w:uiPriority="67" w:unhideWhenUsed="0"/>
-    <w:lsdException w:name="Medium Grid 2 Accent 5" w:semiHidden="0" w:uiPriority="68" w:unhideWhenUsed="0"/>
-    <w:lsdException w:name="Medium Grid 3 Accent 5" w:semiHidden="0" w:uiPriority="69" w:unhideWhenUsed="0"/>
-    <w:lsdException w:name="Dark List Accent 5" w:semiHidden="0" w:uiPriority="70" w:unhideWhenUsed="0"/>
-    <w:lsdException w:name="Colorful Shading Accent 5" w:semiHidden="0" w:uiPriority="71" w:unhideWhenUsed="0"/>
-    <w:lsdException w:name="Colorful List Accent 5" w:semiHidden="0" w:uiPriority="72" w:unhideWhenUsed="0"/>
-    <w:lsdException w:name="Colorful Grid Accent 5" w:semiHidden="0" w:uiPriority="73" w:unhideWhenUsed="0"/>
-    <w:lsdException w:name="Light Shading Accent 6" w:semiHidden="0" w:uiPriority="60" w:unhideWhenUsed="0"/>
-    <w:lsdException w:name="Light List Accent 6" w:semiHidden="0" w:uiPriority="61" w:unhideWhenUsed="0"/>
-    <w:lsdException w:name="Light Grid Accent 6" w:semiHidden="0" w:uiPriority="62" w:unhideWhenUsed="0"/>
-    <w:lsdException w:name="Medium Shading 1 Accent 6" w:semiHidden="0" w:uiPriority="63" w:unhideWhenUsed="0"/>
-    <w:lsdException w:name="Medium Shading 2 Accent 6" w:semiHidden="0" w:uiPriority="64" w:unhideWhenUsed="0"/>
-    <w:lsdException w:name="Medium List 1 Accent 6" w:semiHidden="0" w:uiPriority="65" w:unhideWhenUsed="0"/>
-    <w:lsdException w:name="Medium List 2 Accent 6" w:semiHidden="0" w:uiPriority="66" w:unhideWhenUsed="0"/>
-    <w:lsdException w:name="Medium Grid 1 Accent 6" w:semiHidden="0" w:uiPriority="67" w:unhideWhenUsed="0"/>
-    <w:lsdException w:name="Medium Grid 2 Accent 6" w:semiHidden="0" w:uiPriority="68" w:unhideWhenUsed="0"/>
-    <w:lsdException w:name="Medium Grid 3 Accent 6" w:semiHidden="0" w:uiPriority="69" w:unhideWhenUsed="0"/>
-    <w:lsdException w:name="Dark List Accent 6" w:semiHidden="0" w:uiPriority="70" w:unhideWhenUsed="0"/>
-    <w:lsdException w:name="Colorful Shading Accent 6" w:semiHidden="0" w:uiPriority="71" w:unhideWhenUsed="0"/>
-    <w:lsdException w:name="Colorful List Accent 6" w:semiHidden="0" w:uiPriority="72" w:unhideWhenUsed="0"/>
-    <w:lsdException w:name="Colorful Grid Accent 6" w:semiHidden="0" w:uiPriority="73" w:unhideWhenUsed="0"/>
-    <w:lsdException w:name="Subtle Emphasis" w:semiHidden="0" w:uiPriority="19" w:unhideWhenUsed="0" w:qFormat="1"/>
-    <w:lsdException w:name="Intense Emphasis" w:semiHidden="0" w:uiPriority="21" w:unhideWhenUsed="0" w:qFormat="1"/>
-    <w:lsdException w:name="Subtle Reference" w:semiHidden="0" w:uiPriority="31" w:unhideWhenUsed="0" w:qFormat="1"/>
-    <w:lsdException w:name="Intense Reference" w:semiHidden="0" w:uiPriority="32" w:unhideWhenUsed="0" w:qFormat="1"/>
-    <w:lsdException w:name="Book Title" w:semiHidden="0" w:uiPriority="33" w:unhideWhenUsed="0" w:qFormat="1"/>
-    <w:lsdException w:name="Bibliography" w:uiPriority="37"/>
-    <w:lsdException w:name="TOC Heading" w:uiPriority="39" w:qFormat="1"/>
+  <w:latentStyles w:defLockedState="0" w:defUIPriority="99" w:defSemiHidden="0" w:defUnhideWhenUsed="0" w:defQFormat="0" w:count="376">
+    <w:lsdException w:name="Normal" w:uiPriority="0" w:qFormat="1"/>
+    <w:lsdException w:name="heading 1" w:uiPriority="9" w:qFormat="1"/>
+    <w:lsdException w:name="heading 2" w:semiHidden="1" w:uiPriority="9" w:unhideWhenUsed="1" w:qFormat="1"/>
+    <w:lsdException w:name="heading 3" w:semiHidden="1" w:uiPriority="9" w:unhideWhenUsed="1" w:qFormat="1"/>
+    <w:lsdException w:name="heading 4" w:semiHidden="1" w:uiPriority="9" w:unhideWhenUsed="1" w:qFormat="1"/>
+    <w:lsdException w:name="heading 5" w:semiHidden="1" w:uiPriority="9" w:unhideWhenUsed="1" w:qFormat="1"/>
+    <w:lsdException w:name="heading 6" w:semiHidden="1" w:uiPriority="9" w:unhideWhenUsed="1" w:qFormat="1"/>
+    <w:lsdException w:name="heading 7" w:semiHidden="1" w:uiPriority="9" w:unhideWhenUsed="1" w:qFormat="1"/>
+    <w:lsdException w:name="heading 8" w:semiHidden="1" w:uiPriority="9" w:unhideWhenUsed="1" w:qFormat="1"/>
+    <w:lsdException w:name="heading 9" w:semiHidden="1" w:uiPriority="9" w:unhideWhenUsed="1" w:qFormat="1"/>
+    <w:lsdException w:name="index 1" w:semiHidden="1" w:unhideWhenUsed="1"/>
+    <w:lsdException w:name="index 2" w:semiHidden="1" w:unhideWhenUsed="1"/>
+    <w:lsdException w:name="index 3" w:semiHidden="1" w:unhideWhenUsed="1"/>
+    <w:lsdException w:name="index 4" w:semiHidden="1" w:unhideWhenUsed="1"/>
+    <w:lsdException w:name="index 5" w:semiHidden="1" w:unhideWhenUsed="1"/>
+    <w:lsdException w:name="index 6" w:semiHidden="1" w:unhideWhenUsed="1"/>
+    <w:lsdException w:name="index 7" w:semiHidden="1" w:unhideWhenUsed="1"/>
+    <w:lsdException w:name="index 8" w:semiHidden="1" w:unhideWhenUsed="1"/>
+    <w:lsdException w:name="index 9" w:semiHidden="1" w:unhideWhenUsed="1"/>
+    <w:lsdException w:name="toc 1" w:semiHidden="1" w:uiPriority="39" w:unhideWhenUsed="1"/>
+    <w:lsdException w:name="toc 2" w:semiHidden="1" w:uiPriority="39" w:unhideWhenUsed="1"/>
+    <w:lsdException w:name="toc 3" w:semiHidden="1" w:uiPriority="39" w:unhideWhenUsed="1"/>
+    <w:lsdException w:name="toc 4" w:semiHidden="1" w:uiPriority="39" w:unhideWhenUsed="1"/>
+    <w:lsdException w:name="toc 5" w:semiHidden="1" w:uiPriority="39" w:unhideWhenUsed="1"/>
+    <w:lsdException w:name="toc 6" w:semiHidden="1" w:uiPriority="39" w:unhideWhenUsed="1"/>
+    <w:lsdException w:name="toc 7" w:semiHidden="1" w:uiPriority="39" w:unhideWhenUsed="1"/>
+    <w:lsdException w:name="toc 8" w:semiHidden="1" w:uiPriority="39" w:unhideWhenUsed="1"/>
+    <w:lsdException w:name="toc 9" w:semiHidden="1" w:uiPriority="39" w:unhideWhenUsed="1"/>
+    <w:lsdException w:name="Normal Indent" w:semiHidden="1" w:unhideWhenUsed="1"/>
+    <w:lsdException w:name="footnote text" w:semiHidden="1" w:unhideWhenUsed="1"/>
+    <w:lsdException w:name="annotation text" w:semiHidden="1" w:unhideWhenUsed="1"/>
+    <w:lsdException w:name="header" w:semiHidden="1" w:unhideWhenUsed="1"/>
+    <w:lsdException w:name="footer" w:semiHidden="1" w:unhideWhenUsed="1"/>
+    <w:lsdException w:name="index heading" w:semiHidden="1" w:unhideWhenUsed="1"/>
+    <w:lsdException w:name="caption" w:semiHidden="1" w:uiPriority="35" w:unhideWhenUsed="1" w:qFormat="1"/>
+    <w:lsdException w:name="table of figures" w:semiHidden="1" w:unhideWhenUsed="1"/>
+    <w:lsdException w:name="envelope address" w:semiHidden="1" w:unhideWhenUsed="1"/>
+    <w:lsdException w:name="envelope return" w:semiHidden="1" w:unhideWhenUsed="1"/>
+    <w:lsdException w:name="footnote reference" w:semiHidden="1"/>
+    <w:lsdException w:name="annotation reference" w:semiHidden="1" w:unhideWhenUsed="1"/>
+    <w:lsdException w:name="line number" w:semiHidden="1" w:unhideWhenUsed="1"/>
+    <w:lsdException w:name="page number" w:semiHidden="1" w:unhideWhenUsed="1"/>
+    <w:lsdException w:name="endnote reference" w:semiHidden="1" w:unhideWhenUsed="1"/>
+    <w:lsdException w:name="endnote text" w:semiHidden="1" w:unhideWhenUsed="1"/>
+    <w:lsdException w:name="table of authorities" w:semiHidden="1" w:unhideWhenUsed="1"/>
+    <w:lsdException w:name="macro" w:semiHidden="1" w:unhideWhenUsed="1"/>
+    <w:lsdException w:name="toa heading" w:semiHidden="1" w:unhideWhenUsed="1"/>
+    <w:lsdException w:name="List" w:semiHidden="1" w:unhideWhenUsed="1"/>
+    <w:lsdException w:name="List Bullet" w:semiHidden="1" w:unhideWhenUsed="1"/>
+    <w:lsdException w:name="List Number" w:semiHidden="1" w:unhideWhenUsed="1"/>
+    <w:lsdException w:name="List 2" w:semiHidden="1" w:unhideWhenUsed="1"/>
+    <w:lsdException w:name="List 3" w:semiHidden="1" w:unhideWhenUsed="1"/>
+    <w:lsdException w:name="List 4" w:semiHidden="1" w:unhideWhenUsed="1"/>
+    <w:lsdException w:name="List 5" w:semiHidden="1" w:unhideWhenUsed="1"/>
+    <w:lsdException w:name="List Bullet 2" w:semiHidden="1" w:unhideWhenUsed="1"/>
+    <w:lsdException w:name="List Bullet 3" w:semiHidden="1" w:unhideWhenUsed="1"/>
+    <w:lsdException w:name="List Bullet 4" w:semiHidden="1" w:unhideWhenUsed="1"/>
+    <w:lsdException w:name="List Bullet 5" w:semiHidden="1" w:unhideWhenUsed="1"/>
+    <w:lsdException w:name="List Number 2" w:semiHidden="1" w:unhideWhenUsed="1"/>
+    <w:lsdException w:name="List Number 3" w:semiHidden="1" w:unhideWhenUsed="1"/>
+    <w:lsdException w:name="List Number 4" w:semiHidden="1" w:unhideWhenUsed="1"/>
+    <w:lsdException w:name="List Number 5" w:semiHidden="1" w:unhideWhenUsed="1"/>
+    <w:lsdException w:name="Title" w:uiPriority="10" w:qFormat="1"/>
+    <w:lsdException w:name="Closing" w:semiHidden="1" w:unhideWhenUsed="1"/>
+    <w:lsdException w:name="Signature" w:semiHidden="1" w:unhideWhenUsed="1"/>
+    <w:lsdException w:name="Default Paragraph Font" w:semiHidden="1" w:uiPriority="1" w:unhideWhenUsed="1"/>
+    <w:lsdException w:name="Body Text" w:semiHidden="1" w:unhideWhenUsed="1"/>
+    <w:lsdException w:name="Body Text Indent" w:semiHidden="1" w:unhideWhenUsed="1"/>
+    <w:lsdException w:name="List Continue" w:semiHidden="1" w:unhideWhenUsed="1"/>
+    <w:lsdException w:name="List Continue 2" w:semiHidden="1" w:unhideWhenUsed="1"/>
+    <w:lsdException w:name="List Continue 3" w:semiHidden="1" w:unhideWhenUsed="1"/>
+    <w:lsdException w:name="List Continue 4" w:semiHidden="1" w:unhideWhenUsed="1"/>
+    <w:lsdException w:name="List Continue 5" w:semiHidden="1" w:unhideWhenUsed="1"/>
+    <w:lsdException w:name="Message Header" w:semiHidden="1" w:unhideWhenUsed="1"/>
+    <w:lsdException w:name="Subtitle" w:uiPriority="11" w:qFormat="1"/>
+    <w:lsdException w:name="Salutation" w:semiHidden="1" w:unhideWhenUsed="1"/>
+    <w:lsdException w:name="Date" w:semiHidden="1" w:unhideWhenUsed="1"/>
+    <w:lsdException w:name="Body Text First Indent" w:semiHidden="1" w:unhideWhenUsed="1"/>
+    <w:lsdException w:name="Body Text First Indent 2" w:semiHidden="1" w:unhideWhenUsed="1"/>
+    <w:lsdException w:name="Note Heading" w:semiHidden="1" w:unhideWhenUsed="1"/>
+    <w:lsdException w:name="Body Text 2" w:semiHidden="1" w:unhideWhenUsed="1"/>
+    <w:lsdException w:name="Body Text 3" w:semiHidden="1" w:unhideWhenUsed="1"/>
+    <w:lsdException w:name="Body Text Indent 2" w:semiHidden="1" w:unhideWhenUsed="1"/>
+    <w:lsdException w:name="Body Text Indent 3" w:semiHidden="1" w:unhideWhenUsed="1"/>
+    <w:lsdException w:name="Block Text" w:semiHidden="1" w:unhideWhenUsed="1"/>
+    <w:lsdException w:name="Hyperlink" w:semiHidden="1" w:unhideWhenUsed="1"/>
+    <w:lsdException w:name="FollowedHyperlink" w:semiHidden="1" w:unhideWhenUsed="1"/>
+    <w:lsdException w:name="Strong" w:uiPriority="22" w:qFormat="1"/>
+    <w:lsdException w:name="Emphasis" w:uiPriority="20" w:qFormat="1"/>
+    <w:lsdException w:name="Document Map" w:semiHidden="1" w:unhideWhenUsed="1"/>
+    <w:lsdException w:name="Plain Text" w:semiHidden="1" w:unhideWhenUsed="1"/>
+    <w:lsdException w:name="E-mail Signature" w:semiHidden="1" w:unhideWhenUsed="1"/>
+    <w:lsdException w:name="HTML Top of Form" w:semiHidden="1" w:unhideWhenUsed="1"/>
+    <w:lsdException w:name="HTML Bottom of Form" w:semiHidden="1" w:unhideWhenUsed="1"/>
+    <w:lsdException w:name="Normal (Web)" w:semiHidden="1" w:unhideWhenUsed="1"/>
+    <w:lsdException w:name="HTML Acronym" w:semiHidden="1" w:unhideWhenUsed="1"/>
+    <w:lsdException w:name="HTML Address" w:semiHidden="1" w:unhideWhenUsed="1"/>
+    <w:lsdException w:name="HTML Cite" w:semiHidden="1" w:unhideWhenUsed="1"/>
+    <w:lsdException w:name="HTML Code" w:semiHidden="1" w:unhideWhenUsed="1"/>
+    <w:lsdException w:name="HTML Definition" w:semiHidden="1" w:unhideWhenUsed="1"/>
+    <w:lsdException w:name="HTML Keyboard" w:semiHidden="1" w:unhideWhenUsed="1"/>
+    <w:lsdException w:name="HTML Preformatted" w:semiHidden="1" w:unhideWhenUsed="1"/>
+    <w:lsdException w:name="HTML Sample" w:semiHidden="1" w:unhideWhenUsed="1"/>
+    <w:lsdException w:name="HTML Typewriter" w:semiHidden="1" w:unhideWhenUsed="1"/>
+    <w:lsdException w:name="HTML Variable" w:semiHidden="1" w:unhideWhenUsed="1"/>
+    <w:lsdException w:name="Normal Table" w:semiHidden="1" w:unhideWhenUsed="1"/>
+    <w:lsdException w:name="annotation subject" w:semiHidden="1" w:unhideWhenUsed="1"/>
+    <w:lsdException w:name="No List" w:semiHidden="1" w:unhideWhenUsed="1"/>
+    <w:lsdException w:name="Outline List 1" w:semiHidden="1" w:unhideWhenUsed="1"/>
+    <w:lsdException w:name="Outline List 2" w:semiHidden="1" w:unhideWhenUsed="1"/>
+    <w:lsdException w:name="Outline List 3" w:semiHidden="1" w:unhideWhenUsed="1"/>
+    <w:lsdException w:name="Table Simple 1" w:semiHidden="1" w:unhideWhenUsed="1"/>
+    <w:lsdException w:name="Table Simple 2" w:semiHidden="1" w:unhideWhenUsed="1"/>
+    <w:lsdException w:name="Table Simple 3" w:semiHidden="1" w:unhideWhenUsed="1"/>
+    <w:lsdException w:name="Table Classic 1" w:semiHidden="1" w:unhideWhenUsed="1"/>
+    <w:lsdException w:name="Table Classic 2" w:semiHidden="1" w:unhideWhenUsed="1"/>
+    <w:lsdException w:name="Table Classic 3" w:semiHidden="1" w:unhideWhenUsed="1"/>
+    <w:lsdException w:name="Table Classic 4" w:semiHidden="1" w:unhideWhenUsed="1"/>
+    <w:lsdException w:name="Table Colorful 1" w:semiHidden="1" w:unhideWhenUsed="1"/>
+    <w:lsdException w:name="Table Colorful 2" w:semiHidden="1" w:unhideWhenUsed="1"/>
+    <w:lsdException w:name="Table Colorful 3" w:semiHidden="1" w:unhideWhenUsed="1"/>
+    <w:lsdException w:name="Table Columns 1" w:semiHidden="1" w:unhideWhenUsed="1"/>
+    <w:lsdException w:name="Table Columns 2" w:semiHidden="1" w:unhideWhenUsed="1"/>
+    <w:lsdException w:name="Table Columns 3" w:semiHidden="1" w:unhideWhenUsed="1"/>
+    <w:lsdException w:name="Table Columns 4" w:semiHidden="1" w:unhideWhenUsed="1"/>
+    <w:lsdException w:name="Table Columns 5" w:semiHidden="1" w:unhideWhenUsed="1"/>
+    <w:lsdException w:name="Table Grid 1" w:semiHidden="1" w:unhideWhenUsed="1"/>
+    <w:lsdException w:name="Table Grid 2" w:semiHidden="1" w:unhideWhenUsed="1"/>
+    <w:lsdException w:name="Table Grid 3" w:semiHidden="1" w:unhideWhenUsed="1"/>
+    <w:lsdException w:name="Table Grid 4" w:semiHidden="1" w:unhideWhenUsed="1"/>
+    <w:lsdException w:name="Table Grid 5" w:semiHidden="1" w:unhideWhenUsed="1"/>
+    <w:lsdException w:name="Table Grid 6" w:semiHidden="1" w:unhideWhenUsed="1"/>
+    <w:lsdException w:name="Table Grid 7" w:semiHidden="1" w:unhideWhenUsed="1"/>
+    <w:lsdException w:name="Table Grid 8" w:semiHidden="1" w:unhideWhenUsed="1"/>
+    <w:lsdException w:name="Table List 1" w:semiHidden="1" w:unhideWhenUsed="1"/>
+    <w:lsdException w:name="Table List 2" w:semiHidden="1" w:unhideWhenUsed="1"/>
+    <w:lsdException w:name="Table List 3" w:semiHidden="1" w:unhideWhenUsed="1"/>
+    <w:lsdException w:name="Table List 4" w:semiHidden="1" w:unhideWhenUsed="1"/>
+    <w:lsdException w:name="Table List 5" w:semiHidden="1" w:unhideWhenUsed="1"/>
+    <w:lsdException w:name="Table List 6" w:semiHidden="1" w:unhideWhenUsed="1"/>
+    <w:lsdException w:name="Table List 7" w:semiHidden="1" w:unhideWhenUsed="1"/>
+    <w:lsdException w:name="Table List 8" w:semiHidden="1" w:unhideWhenUsed="1"/>
+    <w:lsdException w:name="Table 3D effects 1" w:semiHidden="1" w:unhideWhenUsed="1"/>
+    <w:lsdException w:name="Table 3D effects 2" w:semiHidden="1" w:unhideWhenUsed="1"/>
+    <w:lsdException w:name="Table 3D effects 3" w:semiHidden="1" w:unhideWhenUsed="1"/>
+    <w:lsdException w:name="Table Contemporary" w:semiHidden="1" w:unhideWhenUsed="1"/>
+    <w:lsdException w:name="Table Elegant" w:semiHidden="1" w:unhideWhenUsed="1"/>
+    <w:lsdException w:name="Table Professional" w:semiHidden="1" w:unhideWhenUsed="1"/>
+    <w:lsdException w:name="Table Subtle 1" w:semiHidden="1" w:unhideWhenUsed="1"/>
+    <w:lsdException w:name="Table Subtle 2" w:semiHidden="1" w:unhideWhenUsed="1"/>
+    <w:lsdException w:name="Table Web 1" w:semiHidden="1" w:unhideWhenUsed="1"/>
+    <w:lsdException w:name="Table Web 2" w:semiHidden="1" w:unhideWhenUsed="1"/>
+    <w:lsdException w:name="Table Web 3" w:semiHidden="1" w:unhideWhenUsed="1"/>
+    <w:lsdException w:name="Balloon Text" w:semiHidden="1" w:unhideWhenUsed="1"/>
+    <w:lsdException w:name="Table Grid" w:semiHidden="1" w:uiPriority="59" w:unhideWhenUsed="1"/>
+    <w:lsdException w:name="Table Theme" w:semiHidden="1" w:unhideWhenUsed="1"/>
+    <w:lsdException w:name="Placeholder Text" w:semiHidden="1"/>
+    <w:lsdException w:name="No Spacing" w:uiPriority="1" w:qFormat="1"/>
+    <w:lsdException w:name="Light Shading" w:uiPriority="60"/>
+    <w:lsdException w:name="Light List" w:uiPriority="61"/>
+    <w:lsdException w:name="Light Grid" w:uiPriority="62"/>
+    <w:lsdException w:name="Medium Shading 1" w:uiPriority="63"/>
+    <w:lsdException w:name="Medium Shading 2" w:uiPriority="64"/>
+    <w:lsdException w:name="Medium List 1" w:uiPriority="65"/>
+    <w:lsdException w:name="Medium List 2" w:uiPriority="66"/>
+    <w:lsdException w:name="Medium Grid 1" w:uiPriority="67"/>
+    <w:lsdException w:name="Medium Grid 2" w:uiPriority="68"/>
+    <w:lsdException w:name="Medium Grid 3" w:uiPriority="69"/>
+    <w:lsdException w:name="Dark List" w:uiPriority="70"/>
+    <w:lsdException w:name="Colorful Shading" w:uiPriority="71"/>
+    <w:lsdException w:name="Colorful List" w:uiPriority="72"/>
+    <w:lsdException w:name="Colorful Grid" w:uiPriority="73"/>
+    <w:lsdException w:name="Light Shading Accent 1" w:uiPriority="60"/>
+    <w:lsdException w:name="Light List Accent 1" w:uiPriority="61"/>
+    <w:lsdException w:name="Light Grid Accent 1" w:uiPriority="62"/>
+    <w:lsdException w:name="Medium Shading 1 Accent 1" w:uiPriority="63"/>
+    <w:lsdException w:name="Medium Shading 2 Accent 1" w:uiPriority="64"/>
+    <w:lsdException w:name="Medium List 1 Accent 1" w:uiPriority="65"/>
+    <w:lsdException w:name="Revision" w:semiHidden="1"/>
+    <w:lsdException w:name="List Paragraph" w:uiPriority="34" w:qFormat="1"/>
+    <w:lsdException w:name="Quote" w:uiPriority="29" w:qFormat="1"/>
+    <w:lsdException w:name="Intense Quote" w:uiPriority="30" w:qFormat="1"/>
+    <w:lsdException w:name="Medium List 2 Accent 1" w:uiPriority="66"/>
+    <w:lsdException w:name="Medium Grid 1 Accent 1" w:uiPriority="67"/>
+    <w:lsdException w:name="Medium Grid 2 Accent 1" w:uiPriority="68"/>
+    <w:lsdException w:name="Medium Grid 3 Accent 1" w:uiPriority="69"/>
+    <w:lsdException w:name="Dark List Accent 1" w:uiPriority="70"/>
+    <w:lsdException w:name="Colorful Shading Accent 1" w:uiPriority="71"/>
+    <w:lsdException w:name="Colorful List Accent 1" w:uiPriority="72"/>
+    <w:lsdException w:name="Colorful Grid Accent 1" w:uiPriority="73"/>
+    <w:lsdException w:name="Light Shading Accent 2" w:uiPriority="60"/>
+    <w:lsdException w:name="Light List Accent 2" w:uiPriority="61"/>
+    <w:lsdException w:name="Light Grid Accent 2" w:uiPriority="62"/>
+    <w:lsdException w:name="Medium Shading 1 Accent 2" w:uiPriority="63"/>
+    <w:lsdException w:name="Medium Shading 2 Accent 2" w:uiPriority="64"/>
+    <w:lsdException w:name="Medium List 1 Accent 2" w:uiPriority="65"/>
+    <w:lsdException w:name="Medium List 2 Accent 2" w:uiPriority="66"/>
+    <w:lsdException w:name="Medium Grid 1 Accent 2" w:uiPriority="67"/>
+    <w:lsdException w:name="Medium Grid 2 Accent 2" w:uiPriority="68"/>
+    <w:lsdException w:name="Medium Grid 3 Accent 2" w:uiPriority="69"/>
+    <w:lsdException w:name="Dark List Accent 2" w:uiPriority="70"/>
+    <w:lsdException w:name="Colorful Shading Accent 2" w:uiPriority="71"/>
+    <w:lsdException w:name="Colorful List Accent 2" w:uiPriority="72"/>
+    <w:lsdException w:name="Colorful Grid Accent 2" w:uiPriority="73"/>
+    <w:lsdException w:name="Light Shading Accent 3" w:uiPriority="60"/>
+    <w:lsdException w:name="Light List Accent 3" w:uiPriority="61"/>
+    <w:lsdException w:name="Light Grid Accent 3" w:uiPriority="62"/>
+    <w:lsdException w:name="Medium Shading 1 Accent 3" w:uiPriority="63"/>
+    <w:lsdException w:name="Medium Shading 2 Accent 3" w:uiPriority="64"/>
+    <w:lsdException w:name="Medium List 1 Accent 3" w:uiPriority="65"/>
+    <w:lsdException w:name="Medium List 2 Accent 3" w:uiPriority="66"/>
+    <w:lsdException w:name="Medium Grid 1 Accent 3" w:uiPriority="67"/>
+    <w:lsdException w:name="Medium Grid 2 Accent 3" w:uiPriority="68"/>
+    <w:lsdException w:name="Medium Grid 3 Accent 3" w:uiPriority="69"/>
+    <w:lsdException w:name="Dark List Accent 3" w:uiPriority="70"/>
+    <w:lsdException w:name="Colorful Shading Accent 3" w:uiPriority="71"/>
+    <w:lsdException w:name="Colorful List Accent 3" w:uiPriority="72"/>
+    <w:lsdException w:name="Colorful Grid Accent 3" w:uiPriority="73"/>
+    <w:lsdException w:name="Light Shading Accent 4" w:uiPriority="60"/>
+    <w:lsdException w:name="Light List Accent 4" w:uiPriority="61"/>
+    <w:lsdException w:name="Light Grid Accent 4" w:uiPriority="62"/>
+    <w:lsdException w:name="Medium Shading 1 Accent 4" w:uiPriority="63"/>
+    <w:lsdException w:name="Medium Shading 2 Accent 4" w:uiPriority="64"/>
+    <w:lsdException w:name="Medium List 1 Accent 4" w:uiPriority="65"/>
+    <w:lsdException w:name="Medium List 2 Accent 4" w:uiPriority="66"/>
+    <w:lsdException w:name="Medium Grid 1 Accent 4" w:uiPriority="67"/>
+    <w:lsdException w:name="Medium Grid 2 Accent 4" w:uiPriority="68"/>
+    <w:lsdException w:name="Medium Grid 3 Accent 4" w:uiPriority="69"/>
+    <w:lsdException w:name="Dark List Accent 4" w:uiPriority="70"/>
+    <w:lsdException w:name="Colorful Shading Accent 4" w:uiPriority="71"/>
+    <w:lsdException w:name="Colorful List Accent 4" w:uiPriority="72"/>
+    <w:lsdException w:name="Colorful Grid Accent 4" w:uiPriority="73"/>
+    <w:lsdException w:name="Light Shading Accent 5" w:uiPriority="60"/>
+    <w:lsdException w:name="Light List Accent 5" w:uiPriority="61"/>
+    <w:lsdException w:name="Light Grid Accent 5" w:uiPriority="62"/>
+    <w:lsdException w:name="Medium Shading 1 Accent 5" w:uiPriority="63"/>
+    <w:lsdException w:name="Medium Shading 2 Accent 5" w:uiPriority="64"/>
+    <w:lsdException w:name="Medium List 1 Accent 5" w:uiPriority="65"/>
+    <w:lsdException w:name="Medium List 2 Accent 5" w:uiPriority="66"/>
+    <w:lsdException w:name="Medium Grid 1 Accent 5" w:uiPriority="67"/>
+    <w:lsdException w:name="Medium Grid 2 Accent 5" w:uiPriority="68"/>
+    <w:lsdException w:name="Medium Grid 3 Accent 5" w:uiPriority="69"/>
+    <w:lsdException w:name="Dark List Accent 5" w:uiPriority="70"/>
+    <w:lsdException w:name="Colorful Shading Accent 5" w:uiPriority="71"/>
+    <w:lsdException w:name="Colorful List Accent 5" w:uiPriority="72"/>
+    <w:lsdException w:name="Colorful Grid Accent 5" w:uiPriority="73"/>
+    <w:lsdException w:name="Light Shading Accent 6" w:uiPriority="60"/>
+    <w:lsdException w:name="Light List Accent 6" w:uiPriority="61"/>
+    <w:lsdException w:name="Light Grid Accent 6" w:uiPriority="62"/>
+    <w:lsdException w:name="Medium Shading 1 Accent 6" w:uiPriority="63"/>
+    <w:lsdException w:name="Medium Shading 2 Accent 6" w:uiPriority="64"/>
+    <w:lsdException w:name="Medium List 1 Accent 6" w:uiPriority="65"/>
+    <w:lsdException w:name="Medium List 2 Accent 6" w:uiPriority="66"/>
+    <w:lsdException w:name="Medium Grid 1 Accent 6" w:uiPriority="67"/>
+    <w:lsdException w:name="Medium Grid 2 Accent 6" w:uiPriority="68"/>
+    <w:lsdException w:name="Medium Grid 3 Accent 6" w:uiPriority="69"/>
+    <w:lsdException w:name="Dark List Accent 6" w:uiPriority="70"/>
+    <w:lsdException w:name="Colorful Shading Accent 6" w:uiPriority="71"/>
+    <w:lsdException w:name="Colorful List Accent 6" w:uiPriority="72"/>
+    <w:lsdException w:name="Colorful Grid Accent 6" w:uiPriority="73"/>
+    <w:lsdException w:name="Subtle Emphasis" w:uiPriority="19" w:qFormat="1"/>
+    <w:lsdException w:name="Intense Emphasis" w:uiPriority="21" w:qFormat="1"/>
+    <w:lsdException w:name="Subtle Reference" w:uiPriority="31" w:qFormat="1"/>
+    <w:lsdException w:name="Intense Reference" w:uiPriority="32" w:qFormat="1"/>
+    <w:lsdException w:name="Book Title" w:uiPriority="33" w:qFormat="1"/>
+    <w:lsdException w:name="Bibliography" w:semiHidden="1" w:uiPriority="37" w:unhideWhenUsed="1"/>
+    <w:lsdException w:name="TOC Heading" w:semiHidden="1" w:uiPriority="39" w:unhideWhenUsed="1" w:qFormat="1"/>
+    <w:lsdException w:name="Plain Table 1" w:uiPriority="41"/>
+    <w:lsdException w:name="Plain Table 2" w:uiPriority="42"/>
+    <w:lsdException w:name="Plain Table 3" w:uiPriority="43"/>
+    <w:lsdException w:name="Plain Table 4" w:uiPriority="44"/>
+    <w:lsdException w:name="Plain Table 5" w:uiPriority="45"/>
+    <w:lsdException w:name="Grid Table Light" w:uiPriority="40"/>
+    <w:lsdException w:name="Grid Table 1 Light" w:uiPriority="46"/>
+    <w:lsdException w:name="Grid Table 2" w:uiPriority="47"/>
+    <w:lsdException w:name="Grid Table 3" w:uiPriority="48"/>
+    <w:lsdException w:name="Grid Table 4" w:uiPriority="49"/>
+    <w:lsdException w:name="Grid Table 5 Dark" w:uiPriority="50"/>
+    <w:lsdException w:name="Grid Table 6 Colorful" w:uiPriority="51"/>
+    <w:lsdException w:name="Grid Table 7 Colorful" w:uiPriority="52"/>
+    <w:lsdException w:name="Grid Table 1 Light Accent 1" w:uiPriority="46"/>
+    <w:lsdException w:name="Grid Table 2 Accent 1" w:uiPriority="47"/>
+    <w:lsdException w:name="Grid Table 3 Accent 1" w:uiPriority="48"/>
+    <w:lsdException w:name="Grid Table 4 Accent 1" w:uiPriority="49"/>
+    <w:lsdException w:name="Grid Table 5 Dark Accent 1" w:uiPriority="50"/>
+    <w:lsdException w:name="Grid Table 6 Colorful Accent 1" w:uiPriority="51"/>
+    <w:lsdException w:name="Grid Table 7 Colorful Accent 1" w:uiPriority="52"/>
+    <w:lsdException w:name="Grid Table 1 Light Accent 2" w:uiPriority="46"/>
+    <w:lsdException w:name="Grid Table 2 Accent 2" w:uiPriority="47"/>
+    <w:lsdException w:name="Grid Table 3 Accent 2" w:uiPriority="48"/>
+    <w:lsdException w:name="Grid Table 4 Accent 2" w:uiPriority="49"/>
+    <w:lsdException w:name="Grid Table 5 Dark Accent 2" w:uiPriority="50"/>
+    <w:lsdException w:name="Grid Table 6 Colorful Accent 2" w:uiPriority="51"/>
+    <w:lsdException w:name="Grid Table 7 Colorful Accent 2" w:uiPriority="52"/>
+    <w:lsdException w:name="Grid Table 1 Light Accent 3" w:uiPriority="46"/>
+    <w:lsdException w:name="Grid Table 2 Accent 3" w:uiPriority="47"/>
+    <w:lsdException w:name="Grid Table 3 Accent 3" w:uiPriority="48"/>
+    <w:lsdException w:name="Grid Table 4 Accent 3" w:uiPriority="49"/>
+    <w:lsdException w:name="Grid Table 5 Dark Accent 3" w:uiPriority="50"/>
+    <w:lsdException w:name="Grid Table 6 Colorful Accent 3" w:uiPriority="51"/>
+    <w:lsdException w:name="Grid Table 7 Colorful Accent 3" w:uiPriority="52"/>
+    <w:lsdException w:name="Grid Table 1 Light Accent 4" w:uiPriority="46"/>
+    <w:lsdException w:name="Grid Table 2 Accent 4" w:uiPriority="47"/>
+    <w:lsdException w:name="Grid Table 3 Accent 4" w:uiPriority="48"/>
+    <w:lsdException w:name="Grid Table 4 Accent 4" w:uiPriority="49"/>
+    <w:lsdException w:name="Grid Table 5 Dark Accent 4" w:uiPriority="50"/>
+    <w:lsdException w:name="Grid Table 6 Colorful Accent 4" w:uiPriority="51"/>
+    <w:lsdException w:name="Grid Table 7 Colorful Accent 4" w:uiPriority="52"/>
+    <w:lsdException w:name="Grid Table 1 Light Accent 5" w:uiPriority="46"/>
+    <w:lsdException w:name="Grid Table 2 Accent 5" w:uiPriority="47"/>
+    <w:lsdException w:name="Grid Table 3 Accent 5" w:uiPriority="48"/>
+    <w:lsdException w:name="Grid Table 4 Accent 5" w:uiPriority="49"/>
+    <w:lsdException w:name="Grid Table 5 Dark Accent 5" w:uiPriority="50"/>
+    <w:lsdException w:name="Grid Table 6 Colorful Accent 5" w:uiPriority="51"/>
+    <w:lsdException w:name="Grid Table 7 Colorful Accent 5" w:uiPriority="52"/>
+    <w:lsdException w:name="Grid Table 1 Light Accent 6" w:uiPriority="46"/>
+    <w:lsdException w:name="Grid Table 2 Accent 6" w:uiPriority="47"/>
+    <w:lsdException w:name="Grid Table 3 Accent 6" w:uiPriority="48"/>
+    <w:lsdException w:name="Grid Table 4 Accent 6" w:uiPriority="49"/>
+    <w:lsdException w:name="Grid Table 5 Dark Accent 6" w:uiPriority="50"/>
+    <w:lsdException w:name="Grid Table 6 Colorful Accent 6" w:uiPriority="51"/>
+    <w:lsdException w:name="Grid Table 7 Colorful Accent 6" w:uiPriority="52"/>
+    <w:lsdException w:name="List Table 1 Light" w:uiPriority="46"/>
+    <w:lsdException w:name="List Table 2" w:uiPriority="47"/>
+    <w:lsdException w:name="List Table 3" w:uiPriority="48"/>
+    <w:lsdException w:name="List Table 4" w:uiPriority="49"/>
+    <w:lsdException w:name="List Table 5 Dark" w:uiPriority="50"/>
+    <w:lsdException w:name="List Table 6 Colorful" w:uiPriority="51"/>
+    <w:lsdException w:name="List Table 7 Colorful" w:uiPriority="52"/>
+    <w:lsdException w:name="List Table 1 Light Accent 1" w:uiPriority="46"/>
+    <w:lsdException w:name="List Table 2 Accent 1" w:uiPriority="47"/>
+    <w:lsdException w:name="List Table 3 Accent 1" w:uiPriority="48"/>
+    <w:lsdException w:name="List Table 4 Accent 1" w:uiPriority="49"/>
+    <w:lsdException w:name="List Table 5 Dark Accent 1" w:uiPriority="50"/>
+    <w:lsdException w:name="List Table 6 Colorful Accent 1" w:uiPriority="51"/>
+    <w:lsdException w:name="List Table 7 Colorful Accent 1" w:uiPriority="52"/>
+    <w:lsdException w:name="List Table 1 Light Accent 2" w:uiPriority="46"/>
+    <w:lsdException w:name="List Table 2 Accent 2" w:uiPriority="47"/>
+    <w:lsdException w:name="List Table 3 Accent 2" w:uiPriority="48"/>
+    <w:lsdException w:name="List Table 4 Accent 2" w:uiPriority="49"/>
+    <w:lsdException w:name="List Table 5 Dark Accent 2" w:uiPriority="50"/>
+    <w:lsdException w:name="List Table 6 Colorful Accent 2" w:uiPriority="51"/>
+    <w:lsdException w:name="List Table 7 Colorful Accent 2" w:uiPriority="52"/>
+    <w:lsdException w:name="List Table 1 Light Accent 3" w:uiPriority="46"/>
+    <w:lsdException w:name="List Table 2 Accent 3" w:uiPriority="47"/>
+    <w:lsdException w:name="List Table 3 Accent 3" w:uiPriority="48"/>
+    <w:lsdException w:name="List Table 4 Accent 3" w:uiPriority="49"/>
+    <w:lsdException w:name="List Table 5 Dark Accent 3" w:uiPriority="50"/>
+    <w:lsdException w:name="List Table 6 Colorful Accent 3" w:uiPriority="51"/>
+    <w:lsdException w:name="List Table 7 Colorful Accent 3" w:uiPriority="52"/>
+    <w:lsdException w:name="List Table 1 Light Accent 4" w:uiPriority="46"/>
+    <w:lsdException w:name="List Table 2 Accent 4" w:uiPriority="47"/>
+    <w:lsdException w:name="List Table 3 Accent 4" w:uiPriority="48"/>
+    <w:lsdException w:name="List Table 4 Accent 4" w:uiPriority="49"/>
+    <w:lsdException w:name="List Table 5 Dark Accent 4" w:uiPriority="50"/>
+    <w:lsdException w:name="List Table 6 Colorful Accent 4" w:uiPriority="51"/>
+    <w:lsdException w:name="List Table 7 Colorful Accent 4" w:uiPriority="52"/>
+    <w:lsdException w:name="List Table 1 Light Accent 5" w:uiPriority="46"/>
+    <w:lsdException w:name="List Table 2 Accent 5" w:uiPriority="47"/>
+    <w:lsdException w:name="List Table 3 Accent 5" w:uiPriority="48"/>
+    <w:lsdException w:name="List Table 4 Accent 5" w:uiPriority="49"/>
+    <w:lsdException w:name="List Table 5 Dark Accent 5" w:uiPriority="50"/>
+    <w:lsdException w:name="List Table 6 Colorful Accent 5" w:uiPriority="51"/>
+    <w:lsdException w:name="List Table 7 Colorful Accent 5" w:uiPriority="52"/>
+    <w:lsdException w:name="List Table 1 Light Accent 6" w:uiPriority="46"/>
+    <w:lsdException w:name="List Table 2 Accent 6" w:uiPriority="47"/>
+    <w:lsdException w:name="List Table 3 Accent 6" w:uiPriority="48"/>
+    <w:lsdException w:name="List Table 4 Accent 6" w:uiPriority="49"/>
+    <w:lsdException w:name="List Table 5 Dark Accent 6" w:uiPriority="50"/>
+    <w:lsdException w:name="List Table 6 Colorful Accent 6" w:uiPriority="51"/>
+    <w:lsdException w:name="List Table 7 Colorful Accent 6" w:uiPriority="52"/>
+    <w:lsdException w:name="Mention" w:semiHidden="1" w:unhideWhenUsed="1"/>
+    <w:lsdException w:name="Smart Hyperlink" w:semiHidden="1" w:unhideWhenUsed="1"/>
+    <w:lsdException w:name="Hashtag" w:semiHidden="1" w:unhideWhenUsed="1"/>
+    <w:lsdException w:name="Unresolved Mention" w:semiHidden="1" w:unhideWhenUsed="1"/>
+    <w:lsdException w:name="Smart Link" w:semiHidden="1" w:unhideWhenUsed="1"/>
   </w:latentStyles>
   <w:style w:type="paragraph" w:default="1" w:styleId="Normal">
     <w:name w:val="Normal"/>
@@ -1208,7 +1470,7 @@
       <w:rFonts w:ascii="Times New Roman" w:hAnsi="Times New Roman"/>
       <w:sz w:val="24"/>
       <w:szCs w:val="24"/>
-      <w:lang w:val="en-US"/>
+      <w:lang w:eastAsia="en-CA"/>
     </w:rPr>
   </w:style>
   <w:style w:type="character" w:default="1" w:styleId="DefaultParagraphFont">
@@ -1222,7 +1484,6 @@
     <w:uiPriority w:val="99"/>
     <w:semiHidden/>
     <w:unhideWhenUsed/>
-    <w:qFormat/>
     <w:tblPr>
       <w:tblInd w:w="0" w:type="dxa"/>
       <w:tblCellMar>

</xml_diff>